<commit_message>
Actualizando documentos de diseño
</commit_message>
<xml_diff>
--- a/METODOLOGIA RUP/PROYECTO STD/04 DISEÑO/STD-MDIS.docx
+++ b/METODOLOGIA RUP/PROYECTO STD/04 DISEÑO/STD-MDIS.docx
@@ -61,8 +61,6 @@
           <w:szCs w:val="48"/>
         </w:rPr>
       </w:pPr>
-      <w:bookmarkStart w:id="0" w:name="_GoBack"/>
-      <w:bookmarkEnd w:id="0"/>
     </w:p>
     <w:p>
       <w:pPr>
@@ -270,6 +268,7 @@
           <w:docPartUnique/>
         </w:docPartObj>
       </w:sdtPr>
+      <w:sdtEndPr/>
       <w:sdtContent>
         <w:p>
           <w:pPr>
@@ -1879,6 +1878,8 @@
         <w:spacing w:after="0"/>
         <w:jc w:val="both"/>
       </w:pPr>
+      <w:bookmarkStart w:id="0" w:name="_GoBack"/>
+      <w:bookmarkEnd w:id="0"/>
     </w:p>
     <w:p>
       <w:pPr>
@@ -3304,6 +3305,7 @@
                 <w:lang w:eastAsia="es-PE"/>
               </w:rPr>
             </w:pPr>
+            <w:proofErr w:type="spellStart"/>
             <w:r>
               <w:rPr>
                 <w:rFonts w:eastAsia="Times New Roman" w:cs="Times New Roman"/>
@@ -3316,8 +3318,16 @@
                 <w:rFonts w:eastAsia="Times New Roman" w:cs="Times New Roman"/>
                 <w:lang w:eastAsia="es-PE"/>
               </w:rPr>
-              <w:t>.java</w:t>
-            </w:r>
+              <w:t>.</w:t>
+            </w:r>
+            <w:r>
+              <w:rPr>
+                <w:rFonts w:eastAsia="Times New Roman" w:cs="Times New Roman"/>
+                <w:lang w:eastAsia="es-PE"/>
+              </w:rPr>
+              <w:t>php</w:t>
+            </w:r>
+            <w:proofErr w:type="spellEnd"/>
           </w:p>
         </w:tc>
         <w:tc>
@@ -3436,6 +3446,7 @@
                 <w:lang w:eastAsia="es-PE"/>
               </w:rPr>
             </w:pPr>
+            <w:proofErr w:type="spellStart"/>
             <w:r>
               <w:rPr>
                 <w:rFonts w:eastAsia="Times New Roman" w:cs="Times New Roman"/>
@@ -3448,8 +3459,16 @@
                 <w:rFonts w:eastAsia="Times New Roman" w:cs="Times New Roman"/>
                 <w:lang w:eastAsia="es-PE"/>
               </w:rPr>
-              <w:t>.java</w:t>
-            </w:r>
+              <w:t>.</w:t>
+            </w:r>
+            <w:r>
+              <w:rPr>
+                <w:rFonts w:eastAsia="Times New Roman" w:cs="Times New Roman"/>
+                <w:lang w:eastAsia="es-PE"/>
+              </w:rPr>
+              <w:t>php</w:t>
+            </w:r>
+            <w:proofErr w:type="spellEnd"/>
           </w:p>
         </w:tc>
         <w:tc>
@@ -3575,6 +3594,7 @@
                 <w:lang w:eastAsia="es-PE"/>
               </w:rPr>
             </w:pPr>
+            <w:proofErr w:type="spellStart"/>
             <w:r>
               <w:rPr>
                 <w:rFonts w:eastAsia="Times New Roman" w:cs="Times New Roman"/>
@@ -3587,8 +3607,16 @@
                 <w:rFonts w:eastAsia="Times New Roman" w:cs="Times New Roman"/>
                 <w:lang w:eastAsia="es-PE"/>
               </w:rPr>
-              <w:t>.java</w:t>
-            </w:r>
+              <w:t>.</w:t>
+            </w:r>
+            <w:r>
+              <w:rPr>
+                <w:rFonts w:eastAsia="Times New Roman" w:cs="Times New Roman"/>
+                <w:lang w:eastAsia="es-PE"/>
+              </w:rPr>
+              <w:t>php</w:t>
+            </w:r>
+            <w:proofErr w:type="spellEnd"/>
           </w:p>
         </w:tc>
         <w:tc>
@@ -5206,13 +5234,22 @@
                 <w:lang w:eastAsia="es-PE"/>
               </w:rPr>
             </w:pPr>
-            <w:r>
-              <w:rPr>
-                <w:rFonts w:eastAsia="Times New Roman" w:cs="Times New Roman"/>
-                <w:lang w:eastAsia="es-PE"/>
-              </w:rPr>
-              <w:t>tramites.java</w:t>
-            </w:r>
+            <w:proofErr w:type="spellStart"/>
+            <w:r>
+              <w:rPr>
+                <w:rFonts w:eastAsia="Times New Roman" w:cs="Times New Roman"/>
+                <w:lang w:eastAsia="es-PE"/>
+              </w:rPr>
+              <w:t>tramites.</w:t>
+            </w:r>
+            <w:r>
+              <w:rPr>
+                <w:rFonts w:eastAsia="Times New Roman" w:cs="Times New Roman"/>
+                <w:lang w:eastAsia="es-PE"/>
+              </w:rPr>
+              <w:t>php</w:t>
+            </w:r>
+            <w:proofErr w:type="spellEnd"/>
           </w:p>
         </w:tc>
         <w:tc>
@@ -5338,13 +5375,22 @@
                 <w:lang w:eastAsia="es-PE"/>
               </w:rPr>
             </w:pPr>
-            <w:r>
-              <w:rPr>
-                <w:rFonts w:eastAsia="Times New Roman" w:cs="Times New Roman"/>
-                <w:lang w:eastAsia="es-PE"/>
-              </w:rPr>
-              <w:t>ctramites.java</w:t>
-            </w:r>
+            <w:proofErr w:type="spellStart"/>
+            <w:r>
+              <w:rPr>
+                <w:rFonts w:eastAsia="Times New Roman" w:cs="Times New Roman"/>
+                <w:lang w:eastAsia="es-PE"/>
+              </w:rPr>
+              <w:t>ctramites.</w:t>
+            </w:r>
+            <w:r>
+              <w:rPr>
+                <w:rFonts w:eastAsia="Times New Roman" w:cs="Times New Roman"/>
+                <w:lang w:eastAsia="es-PE"/>
+              </w:rPr>
+              <w:t>php</w:t>
+            </w:r>
+            <w:proofErr w:type="spellEnd"/>
           </w:p>
         </w:tc>
         <w:tc>
@@ -5490,7 +5536,14 @@
                 <w:rFonts w:eastAsia="Times New Roman" w:cs="Times New Roman"/>
                 <w:lang w:eastAsia="es-PE"/>
               </w:rPr>
-              <w:t>.jsp</w:t>
+              <w:t>.</w:t>
+            </w:r>
+            <w:r>
+              <w:rPr>
+                <w:rFonts w:eastAsia="Times New Roman" w:cs="Times New Roman"/>
+                <w:lang w:eastAsia="es-PE"/>
+              </w:rPr>
+              <w:t>tpl</w:t>
             </w:r>
             <w:proofErr w:type="spellEnd"/>
           </w:p>
@@ -7084,6 +7137,7 @@
                 <w:lang w:eastAsia="es-PE"/>
               </w:rPr>
             </w:pPr>
+            <w:proofErr w:type="spellStart"/>
             <w:r>
               <w:rPr>
                 <w:rFonts w:eastAsia="Times New Roman" w:cs="Times New Roman"/>
@@ -7096,8 +7150,16 @@
                 <w:rFonts w:eastAsia="Times New Roman" w:cs="Times New Roman"/>
                 <w:lang w:eastAsia="es-PE"/>
               </w:rPr>
-              <w:t>.java</w:t>
-            </w:r>
+              <w:t>.</w:t>
+            </w:r>
+            <w:r>
+              <w:rPr>
+                <w:rFonts w:eastAsia="Times New Roman" w:cs="Times New Roman"/>
+                <w:lang w:eastAsia="es-PE"/>
+              </w:rPr>
+              <w:t>php</w:t>
+            </w:r>
+            <w:proofErr w:type="spellEnd"/>
           </w:p>
         </w:tc>
         <w:tc>
@@ -7216,6 +7278,7 @@
                 <w:lang w:eastAsia="es-PE"/>
               </w:rPr>
             </w:pPr>
+            <w:proofErr w:type="spellStart"/>
             <w:r>
               <w:rPr>
                 <w:rFonts w:eastAsia="Times New Roman" w:cs="Times New Roman"/>
@@ -7228,8 +7291,16 @@
                 <w:rFonts w:eastAsia="Times New Roman" w:cs="Times New Roman"/>
                 <w:lang w:eastAsia="es-PE"/>
               </w:rPr>
-              <w:t>.java</w:t>
-            </w:r>
+              <w:t>.</w:t>
+            </w:r>
+            <w:r>
+              <w:rPr>
+                <w:rFonts w:eastAsia="Times New Roman" w:cs="Times New Roman"/>
+                <w:lang w:eastAsia="es-PE"/>
+              </w:rPr>
+              <w:t>php</w:t>
+            </w:r>
+            <w:proofErr w:type="spellEnd"/>
           </w:p>
         </w:tc>
         <w:tc>
@@ -7361,7 +7432,14 @@
                 <w:rFonts w:eastAsia="Times New Roman" w:cs="Times New Roman"/>
                 <w:lang w:eastAsia="es-PE"/>
               </w:rPr>
-              <w:t>registrarequisitos.jsp</w:t>
+              <w:t>registrarequisitos.</w:t>
+            </w:r>
+            <w:r>
+              <w:rPr>
+                <w:rFonts w:eastAsia="Times New Roman" w:cs="Times New Roman"/>
+                <w:lang w:eastAsia="es-PE"/>
+              </w:rPr>
+              <w:t>tpl</w:t>
             </w:r>
             <w:proofErr w:type="spellEnd"/>
           </w:p>
@@ -7592,14 +7670,7 @@
                 <w:rFonts w:eastAsia="Times New Roman" w:cs="Times New Roman"/>
                 <w:lang w:eastAsia="es-PE"/>
               </w:rPr>
-              <w:t>tb_std</w:t>
-            </w:r>
-            <w:r>
-              <w:rPr>
-                <w:rFonts w:eastAsia="Times New Roman" w:cs="Times New Roman"/>
-                <w:lang w:eastAsia="es-PE"/>
-              </w:rPr>
-              <w:t>_requisitos</w:t>
+              <w:t>tb_std_requisitos</w:t>
             </w:r>
             <w:proofErr w:type="spellEnd"/>
           </w:p>
@@ -8961,6 +9032,7 @@
                 <w:lang w:eastAsia="es-PE"/>
               </w:rPr>
             </w:pPr>
+            <w:proofErr w:type="spellStart"/>
             <w:r>
               <w:rPr>
                 <w:rFonts w:eastAsia="Times New Roman" w:cs="Times New Roman"/>
@@ -8973,8 +9045,16 @@
                 <w:rFonts w:eastAsia="Times New Roman" w:cs="Times New Roman"/>
                 <w:lang w:eastAsia="es-PE"/>
               </w:rPr>
-              <w:t>.java</w:t>
-            </w:r>
+              <w:t>.</w:t>
+            </w:r>
+            <w:r>
+              <w:rPr>
+                <w:rFonts w:eastAsia="Times New Roman" w:cs="Times New Roman"/>
+                <w:lang w:eastAsia="es-PE"/>
+              </w:rPr>
+              <w:t>php</w:t>
+            </w:r>
+            <w:proofErr w:type="spellEnd"/>
           </w:p>
         </w:tc>
         <w:tc>
@@ -9100,6 +9180,7 @@
                 <w:lang w:eastAsia="es-PE"/>
               </w:rPr>
             </w:pPr>
+            <w:proofErr w:type="spellStart"/>
             <w:r>
               <w:rPr>
                 <w:rFonts w:eastAsia="Times New Roman" w:cs="Times New Roman"/>
@@ -9112,8 +9193,16 @@
                 <w:rFonts w:eastAsia="Times New Roman" w:cs="Times New Roman"/>
                 <w:lang w:eastAsia="es-PE"/>
               </w:rPr>
-              <w:t>.java</w:t>
-            </w:r>
+              <w:t>.</w:t>
+            </w:r>
+            <w:r>
+              <w:rPr>
+                <w:rFonts w:eastAsia="Times New Roman" w:cs="Times New Roman"/>
+                <w:lang w:eastAsia="es-PE"/>
+              </w:rPr>
+              <w:t>php</w:t>
+            </w:r>
+            <w:proofErr w:type="spellEnd"/>
           </w:p>
         </w:tc>
         <w:tc>
@@ -9252,7 +9341,14 @@
                 <w:rFonts w:eastAsia="Times New Roman" w:cs="Times New Roman"/>
                 <w:lang w:eastAsia="es-PE"/>
               </w:rPr>
-              <w:t>gestionarequisitos.jsp</w:t>
+              <w:t>gestionarequisitos.</w:t>
+            </w:r>
+            <w:r>
+              <w:rPr>
+                <w:rFonts w:eastAsia="Times New Roman" w:cs="Times New Roman"/>
+                <w:lang w:eastAsia="es-PE"/>
+              </w:rPr>
+              <w:t>tpl</w:t>
             </w:r>
             <w:proofErr w:type="spellEnd"/>
           </w:p>
@@ -9490,14 +9586,7 @@
                 <w:rFonts w:eastAsia="Times New Roman" w:cs="Times New Roman"/>
                 <w:lang w:eastAsia="es-PE"/>
               </w:rPr>
-              <w:t>tb_std</w:t>
-            </w:r>
-            <w:r>
-              <w:rPr>
-                <w:rFonts w:eastAsia="Times New Roman" w:cs="Times New Roman"/>
-                <w:lang w:eastAsia="es-PE"/>
-              </w:rPr>
-              <w:t>_requisitos</w:t>
+              <w:t>tb_std_requisitos</w:t>
             </w:r>
             <w:proofErr w:type="spellEnd"/>
           </w:p>
@@ -10851,6 +10940,7 @@
                 <w:lang w:eastAsia="es-PE"/>
               </w:rPr>
             </w:pPr>
+            <w:proofErr w:type="spellStart"/>
             <w:r>
               <w:rPr>
                 <w:rFonts w:eastAsia="Times New Roman" w:cs="Times New Roman"/>
@@ -10863,8 +10953,16 @@
                 <w:rFonts w:eastAsia="Times New Roman" w:cs="Times New Roman"/>
                 <w:lang w:eastAsia="es-PE"/>
               </w:rPr>
-              <w:t>.java</w:t>
-            </w:r>
+              <w:t>.</w:t>
+            </w:r>
+            <w:r>
+              <w:rPr>
+                <w:rFonts w:eastAsia="Times New Roman" w:cs="Times New Roman"/>
+                <w:lang w:eastAsia="es-PE"/>
+              </w:rPr>
+              <w:t>php</w:t>
+            </w:r>
+            <w:proofErr w:type="spellEnd"/>
           </w:p>
         </w:tc>
         <w:tc>
@@ -10983,6 +11081,7 @@
                 <w:lang w:eastAsia="es-PE"/>
               </w:rPr>
             </w:pPr>
+            <w:proofErr w:type="spellStart"/>
             <w:r>
               <w:rPr>
                 <w:rFonts w:eastAsia="Times New Roman" w:cs="Times New Roman"/>
@@ -10995,8 +11094,16 @@
                 <w:rFonts w:eastAsia="Times New Roman" w:cs="Times New Roman"/>
                 <w:lang w:eastAsia="es-PE"/>
               </w:rPr>
-              <w:t>.java</w:t>
-            </w:r>
+              <w:t>.</w:t>
+            </w:r>
+            <w:r>
+              <w:rPr>
+                <w:rFonts w:eastAsia="Times New Roman" w:cs="Times New Roman"/>
+                <w:lang w:eastAsia="es-PE"/>
+              </w:rPr>
+              <w:t>php</w:t>
+            </w:r>
+            <w:proofErr w:type="spellEnd"/>
           </w:p>
         </w:tc>
         <w:tc>
@@ -11122,6 +11229,7 @@
                 <w:lang w:eastAsia="es-PE"/>
               </w:rPr>
             </w:pPr>
+            <w:proofErr w:type="spellStart"/>
             <w:r>
               <w:rPr>
                 <w:rFonts w:eastAsia="Times New Roman" w:cs="Times New Roman"/>
@@ -11134,8 +11242,16 @@
                 <w:rFonts w:eastAsia="Times New Roman" w:cs="Times New Roman"/>
                 <w:lang w:eastAsia="es-PE"/>
               </w:rPr>
-              <w:t>.java</w:t>
-            </w:r>
+              <w:t>.</w:t>
+            </w:r>
+            <w:r>
+              <w:rPr>
+                <w:rFonts w:eastAsia="Times New Roman" w:cs="Times New Roman"/>
+                <w:lang w:eastAsia="es-PE"/>
+              </w:rPr>
+              <w:t>php</w:t>
+            </w:r>
+            <w:proofErr w:type="spellEnd"/>
           </w:p>
         </w:tc>
         <w:tc>
@@ -11364,14 +11480,7 @@
                 <w:rFonts w:eastAsia="Times New Roman" w:cs="Times New Roman"/>
                 <w:lang w:eastAsia="es-PE"/>
               </w:rPr>
-              <w:t>tb_std</w:t>
-            </w:r>
-            <w:r>
-              <w:rPr>
-                <w:rFonts w:eastAsia="Times New Roman" w:cs="Times New Roman"/>
-                <w:lang w:eastAsia="es-PE"/>
-              </w:rPr>
-              <w:t>_e</w:t>
+              <w:t>tb_std_e</w:t>
             </w:r>
             <w:r>
               <w:rPr>
@@ -12733,6 +12842,7 @@
                 <w:lang w:eastAsia="es-PE"/>
               </w:rPr>
             </w:pPr>
+            <w:proofErr w:type="spellStart"/>
             <w:r>
               <w:rPr>
                 <w:rFonts w:eastAsia="Times New Roman" w:cs="Times New Roman"/>
@@ -12745,8 +12855,16 @@
                 <w:rFonts w:eastAsia="Times New Roman" w:cs="Times New Roman"/>
                 <w:lang w:eastAsia="es-PE"/>
               </w:rPr>
-              <w:t>.java</w:t>
-            </w:r>
+              <w:t>.</w:t>
+            </w:r>
+            <w:r>
+              <w:rPr>
+                <w:rFonts w:eastAsia="Times New Roman" w:cs="Times New Roman"/>
+                <w:lang w:eastAsia="es-PE"/>
+              </w:rPr>
+              <w:t>php</w:t>
+            </w:r>
+            <w:proofErr w:type="spellEnd"/>
           </w:p>
         </w:tc>
         <w:tc>
@@ -12872,6 +12990,7 @@
                 <w:lang w:eastAsia="es-PE"/>
               </w:rPr>
             </w:pPr>
+            <w:proofErr w:type="spellStart"/>
             <w:r>
               <w:rPr>
                 <w:rFonts w:eastAsia="Times New Roman" w:cs="Times New Roman"/>
@@ -12884,8 +13003,16 @@
                 <w:rFonts w:eastAsia="Times New Roman" w:cs="Times New Roman"/>
                 <w:lang w:eastAsia="es-PE"/>
               </w:rPr>
-              <w:t>.java</w:t>
-            </w:r>
+              <w:t>.</w:t>
+            </w:r>
+            <w:r>
+              <w:rPr>
+                <w:rFonts w:eastAsia="Times New Roman" w:cs="Times New Roman"/>
+                <w:lang w:eastAsia="es-PE"/>
+              </w:rPr>
+              <w:t>php</w:t>
+            </w:r>
+            <w:proofErr w:type="spellEnd"/>
           </w:p>
         </w:tc>
         <w:tc>
@@ -13018,6 +13145,7 @@
                 <w:lang w:eastAsia="es-PE"/>
               </w:rPr>
             </w:pPr>
+            <w:proofErr w:type="spellStart"/>
             <w:r>
               <w:rPr>
                 <w:rFonts w:eastAsia="Times New Roman" w:cs="Times New Roman"/>
@@ -13030,8 +13158,16 @@
                 <w:rFonts w:eastAsia="Times New Roman" w:cs="Times New Roman"/>
                 <w:lang w:eastAsia="es-PE"/>
               </w:rPr>
-              <w:t>.java</w:t>
-            </w:r>
+              <w:t>.</w:t>
+            </w:r>
+            <w:r>
+              <w:rPr>
+                <w:rFonts w:eastAsia="Times New Roman" w:cs="Times New Roman"/>
+                <w:lang w:eastAsia="es-PE"/>
+              </w:rPr>
+              <w:t>php</w:t>
+            </w:r>
+            <w:proofErr w:type="spellEnd"/>
           </w:p>
         </w:tc>
         <w:tc>
@@ -13268,14 +13404,7 @@
                 <w:rFonts w:eastAsia="Times New Roman" w:cs="Times New Roman"/>
                 <w:lang w:eastAsia="es-PE"/>
               </w:rPr>
-              <w:t>tb_std</w:t>
-            </w:r>
-            <w:r>
-              <w:rPr>
-                <w:rFonts w:eastAsia="Times New Roman" w:cs="Times New Roman"/>
-                <w:lang w:eastAsia="es-PE"/>
-              </w:rPr>
-              <w:t>_expediente</w:t>
+              <w:t>tb_std_expediente</w:t>
             </w:r>
             <w:proofErr w:type="spellEnd"/>
           </w:p>
@@ -14618,6 +14747,7 @@
                 <w:lang w:eastAsia="es-PE"/>
               </w:rPr>
             </w:pPr>
+            <w:proofErr w:type="spellStart"/>
             <w:r>
               <w:rPr>
                 <w:rFonts w:eastAsia="Times New Roman" w:cs="Times New Roman"/>
@@ -14630,8 +14760,16 @@
                 <w:rFonts w:eastAsia="Times New Roman" w:cs="Times New Roman"/>
                 <w:lang w:eastAsia="es-PE"/>
               </w:rPr>
-              <w:t>.java</w:t>
-            </w:r>
+              <w:t>.</w:t>
+            </w:r>
+            <w:r>
+              <w:rPr>
+                <w:rFonts w:eastAsia="Times New Roman" w:cs="Times New Roman"/>
+                <w:lang w:eastAsia="es-PE"/>
+              </w:rPr>
+              <w:t>php</w:t>
+            </w:r>
+            <w:proofErr w:type="spellEnd"/>
           </w:p>
         </w:tc>
         <w:tc>
@@ -14750,6 +14888,7 @@
                 <w:lang w:eastAsia="es-PE"/>
               </w:rPr>
             </w:pPr>
+            <w:proofErr w:type="spellStart"/>
             <w:r>
               <w:rPr>
                 <w:rFonts w:eastAsia="Times New Roman" w:cs="Times New Roman"/>
@@ -14762,8 +14901,16 @@
                 <w:rFonts w:eastAsia="Times New Roman" w:cs="Times New Roman"/>
                 <w:lang w:eastAsia="es-PE"/>
               </w:rPr>
-              <w:t>s.java</w:t>
-            </w:r>
+              <w:t>s.</w:t>
+            </w:r>
+            <w:r>
+              <w:rPr>
+                <w:rFonts w:eastAsia="Times New Roman" w:cs="Times New Roman"/>
+                <w:lang w:eastAsia="es-PE"/>
+              </w:rPr>
+              <w:t>php</w:t>
+            </w:r>
+            <w:proofErr w:type="spellEnd"/>
           </w:p>
         </w:tc>
         <w:tc>
@@ -14895,7 +15042,14 @@
                 <w:rFonts w:eastAsia="Times New Roman" w:cs="Times New Roman"/>
                 <w:lang w:eastAsia="es-PE"/>
               </w:rPr>
-              <w:t>usuarios.jsp</w:t>
+              <w:t>usuarios.</w:t>
+            </w:r>
+            <w:r>
+              <w:rPr>
+                <w:rFonts w:eastAsia="Times New Roman" w:cs="Times New Roman"/>
+                <w:lang w:eastAsia="es-PE"/>
+              </w:rPr>
+              <w:t>tpl</w:t>
             </w:r>
             <w:proofErr w:type="spellEnd"/>
           </w:p>
@@ -15126,14 +15280,7 @@
                 <w:rFonts w:eastAsia="Times New Roman" w:cs="Times New Roman"/>
                 <w:lang w:eastAsia="es-PE"/>
               </w:rPr>
-              <w:t>tb_std</w:t>
-            </w:r>
-            <w:r>
-              <w:rPr>
-                <w:rFonts w:eastAsia="Times New Roman" w:cs="Times New Roman"/>
-                <w:lang w:eastAsia="es-PE"/>
-              </w:rPr>
-              <w:t>_usuario</w:t>
+              <w:t>tb_std_usuario</w:t>
             </w:r>
             <w:proofErr w:type="spellEnd"/>
           </w:p>
@@ -16490,6 +16637,7 @@
                 <w:lang w:eastAsia="es-PE"/>
               </w:rPr>
             </w:pPr>
+            <w:proofErr w:type="spellStart"/>
             <w:r>
               <w:rPr>
                 <w:rFonts w:eastAsia="Times New Roman" w:cs="Times New Roman"/>
@@ -16502,8 +16650,16 @@
                 <w:rFonts w:eastAsia="Times New Roman" w:cs="Times New Roman"/>
                 <w:lang w:eastAsia="es-PE"/>
               </w:rPr>
-              <w:t>.java</w:t>
-            </w:r>
+              <w:t>.</w:t>
+            </w:r>
+            <w:r>
+              <w:rPr>
+                <w:rFonts w:eastAsia="Times New Roman" w:cs="Times New Roman"/>
+                <w:lang w:eastAsia="es-PE"/>
+              </w:rPr>
+              <w:t>php</w:t>
+            </w:r>
+            <w:proofErr w:type="spellEnd"/>
           </w:p>
         </w:tc>
         <w:tc>
@@ -16622,6 +16778,7 @@
                 <w:lang w:eastAsia="es-PE"/>
               </w:rPr>
             </w:pPr>
+            <w:proofErr w:type="spellStart"/>
             <w:r>
               <w:rPr>
                 <w:rFonts w:eastAsia="Times New Roman" w:cs="Times New Roman"/>
@@ -16634,8 +16791,16 @@
                 <w:rFonts w:eastAsia="Times New Roman" w:cs="Times New Roman"/>
                 <w:lang w:eastAsia="es-PE"/>
               </w:rPr>
-              <w:t>.java</w:t>
-            </w:r>
+              <w:t>.</w:t>
+            </w:r>
+            <w:r>
+              <w:rPr>
+                <w:rFonts w:eastAsia="Times New Roman" w:cs="Times New Roman"/>
+                <w:lang w:eastAsia="es-PE"/>
+              </w:rPr>
+              <w:t>php</w:t>
+            </w:r>
+            <w:proofErr w:type="spellEnd"/>
           </w:p>
         </w:tc>
         <w:tc>
@@ -16761,6 +16926,7 @@
                 <w:lang w:eastAsia="es-PE"/>
               </w:rPr>
             </w:pPr>
+            <w:proofErr w:type="spellStart"/>
             <w:r>
               <w:rPr>
                 <w:rFonts w:eastAsia="Times New Roman" w:cs="Times New Roman"/>
@@ -16773,8 +16939,16 @@
                 <w:rFonts w:eastAsia="Times New Roman" w:cs="Times New Roman"/>
                 <w:lang w:eastAsia="es-PE"/>
               </w:rPr>
-              <w:t>.java</w:t>
-            </w:r>
+              <w:t>.</w:t>
+            </w:r>
+            <w:r>
+              <w:rPr>
+                <w:rFonts w:eastAsia="Times New Roman" w:cs="Times New Roman"/>
+                <w:lang w:eastAsia="es-PE"/>
+              </w:rPr>
+              <w:t>php</w:t>
+            </w:r>
+            <w:proofErr w:type="spellEnd"/>
           </w:p>
         </w:tc>
         <w:tc>
@@ -17003,14 +17177,7 @@
                 <w:rFonts w:eastAsia="Times New Roman" w:cs="Times New Roman"/>
                 <w:lang w:eastAsia="es-PE"/>
               </w:rPr>
-              <w:t>tb_std</w:t>
-            </w:r>
-            <w:r>
-              <w:rPr>
-                <w:rFonts w:eastAsia="Times New Roman" w:cs="Times New Roman"/>
-                <w:lang w:eastAsia="es-PE"/>
-              </w:rPr>
-              <w:t>_usuario</w:t>
+              <w:t>tb_std_usuario</w:t>
             </w:r>
             <w:proofErr w:type="spellEnd"/>
             <w:r>
@@ -18376,6 +18543,7 @@
                 <w:lang w:eastAsia="es-PE"/>
               </w:rPr>
             </w:pPr>
+            <w:proofErr w:type="spellStart"/>
             <w:r>
               <w:rPr>
                 <w:rFonts w:eastAsia="Times New Roman" w:cs="Times New Roman"/>
@@ -18388,8 +18556,16 @@
                 <w:rFonts w:eastAsia="Times New Roman" w:cs="Times New Roman"/>
                 <w:lang w:eastAsia="es-PE"/>
               </w:rPr>
-              <w:t>.java</w:t>
-            </w:r>
+              <w:t>.</w:t>
+            </w:r>
+            <w:r>
+              <w:rPr>
+                <w:rFonts w:eastAsia="Times New Roman" w:cs="Times New Roman"/>
+                <w:lang w:eastAsia="es-PE"/>
+              </w:rPr>
+              <w:t>php</w:t>
+            </w:r>
+            <w:proofErr w:type="spellEnd"/>
           </w:p>
         </w:tc>
         <w:tc>
@@ -18508,6 +18684,7 @@
                 <w:lang w:eastAsia="es-PE"/>
               </w:rPr>
             </w:pPr>
+            <w:proofErr w:type="spellStart"/>
             <w:r>
               <w:rPr>
                 <w:rFonts w:eastAsia="Times New Roman" w:cs="Times New Roman"/>
@@ -18520,8 +18697,16 @@
                 <w:rFonts w:eastAsia="Times New Roman" w:cs="Times New Roman"/>
                 <w:lang w:eastAsia="es-PE"/>
               </w:rPr>
-              <w:t>s.java</w:t>
-            </w:r>
+              <w:t>s.</w:t>
+            </w:r>
+            <w:r>
+              <w:rPr>
+                <w:rFonts w:eastAsia="Times New Roman" w:cs="Times New Roman"/>
+                <w:lang w:eastAsia="es-PE"/>
+              </w:rPr>
+              <w:t>php</w:t>
+            </w:r>
+            <w:proofErr w:type="spellEnd"/>
           </w:p>
         </w:tc>
         <w:tc>
@@ -18647,6 +18832,7 @@
                 <w:lang w:eastAsia="es-PE"/>
               </w:rPr>
             </w:pPr>
+            <w:proofErr w:type="spellStart"/>
             <w:r>
               <w:rPr>
                 <w:rFonts w:eastAsia="Times New Roman" w:cs="Times New Roman"/>
@@ -18659,8 +18845,16 @@
                 <w:rFonts w:eastAsia="Times New Roman" w:cs="Times New Roman"/>
                 <w:lang w:eastAsia="es-PE"/>
               </w:rPr>
-              <w:t>s.java</w:t>
-            </w:r>
+              <w:t>s.</w:t>
+            </w:r>
+            <w:r>
+              <w:rPr>
+                <w:rFonts w:eastAsia="Times New Roman" w:cs="Times New Roman"/>
+                <w:lang w:eastAsia="es-PE"/>
+              </w:rPr>
+              <w:t>php</w:t>
+            </w:r>
+            <w:proofErr w:type="spellEnd"/>
           </w:p>
         </w:tc>
         <w:tc>
@@ -18889,14 +19083,7 @@
                 <w:rFonts w:eastAsia="Times New Roman" w:cs="Times New Roman"/>
                 <w:lang w:eastAsia="es-PE"/>
               </w:rPr>
-              <w:t>tb_std</w:t>
-            </w:r>
-            <w:r>
-              <w:rPr>
-                <w:rFonts w:eastAsia="Times New Roman" w:cs="Times New Roman"/>
-                <w:lang w:eastAsia="es-PE"/>
-              </w:rPr>
-              <w:t>_usuario</w:t>
+              <w:t>tb_std_usuario</w:t>
             </w:r>
             <w:proofErr w:type="spellEnd"/>
           </w:p>
@@ -20262,6 +20449,7 @@
                 <w:lang w:eastAsia="es-PE"/>
               </w:rPr>
             </w:pPr>
+            <w:proofErr w:type="spellStart"/>
             <w:r>
               <w:rPr>
                 <w:rFonts w:eastAsia="Times New Roman" w:cs="Times New Roman"/>
@@ -20274,8 +20462,16 @@
                 <w:rFonts w:eastAsia="Times New Roman" w:cs="Times New Roman"/>
                 <w:lang w:eastAsia="es-PE"/>
               </w:rPr>
-              <w:t>.java</w:t>
-            </w:r>
+              <w:t>.</w:t>
+            </w:r>
+            <w:r>
+              <w:rPr>
+                <w:rFonts w:eastAsia="Times New Roman" w:cs="Times New Roman"/>
+                <w:lang w:eastAsia="es-PE"/>
+              </w:rPr>
+              <w:t>php</w:t>
+            </w:r>
+            <w:proofErr w:type="spellEnd"/>
           </w:p>
         </w:tc>
         <w:tc>
@@ -20394,13 +20590,22 @@
                 <w:lang w:eastAsia="es-PE"/>
               </w:rPr>
             </w:pPr>
-            <w:r>
-              <w:rPr>
-                <w:rFonts w:eastAsia="Times New Roman" w:cs="Times New Roman"/>
-                <w:lang w:eastAsia="es-PE"/>
-              </w:rPr>
-              <w:t>ctramites.java</w:t>
-            </w:r>
+            <w:proofErr w:type="spellStart"/>
+            <w:r>
+              <w:rPr>
+                <w:rFonts w:eastAsia="Times New Roman" w:cs="Times New Roman"/>
+                <w:lang w:eastAsia="es-PE"/>
+              </w:rPr>
+              <w:t>ctramites.</w:t>
+            </w:r>
+            <w:r>
+              <w:rPr>
+                <w:rFonts w:eastAsia="Times New Roman" w:cs="Times New Roman"/>
+                <w:lang w:eastAsia="es-PE"/>
+              </w:rPr>
+              <w:t>php</w:t>
+            </w:r>
+            <w:proofErr w:type="spellEnd"/>
           </w:p>
         </w:tc>
         <w:tc>
@@ -20526,13 +20731,22 @@
                 <w:lang w:eastAsia="es-PE"/>
               </w:rPr>
             </w:pPr>
-            <w:r>
-              <w:rPr>
-                <w:rFonts w:eastAsia="Times New Roman" w:cs="Times New Roman"/>
-                <w:lang w:eastAsia="es-PE"/>
-              </w:rPr>
-              <w:t>registratramites.java</w:t>
-            </w:r>
+            <w:proofErr w:type="spellStart"/>
+            <w:r>
+              <w:rPr>
+                <w:rFonts w:eastAsia="Times New Roman" w:cs="Times New Roman"/>
+                <w:lang w:eastAsia="es-PE"/>
+              </w:rPr>
+              <w:t>registratramites.</w:t>
+            </w:r>
+            <w:r>
+              <w:rPr>
+                <w:rFonts w:eastAsia="Times New Roman" w:cs="Times New Roman"/>
+                <w:lang w:eastAsia="es-PE"/>
+              </w:rPr>
+              <w:t>php</w:t>
+            </w:r>
+            <w:proofErr w:type="spellEnd"/>
           </w:p>
         </w:tc>
         <w:tc>
@@ -20952,13 +21166,22 @@
                 <w:lang w:eastAsia="es-PE"/>
               </w:rPr>
             </w:pPr>
+            <w:proofErr w:type="spellStart"/>
             <w:r>
               <w:rPr>
                 <w:rFonts w:ascii="Calibri" w:eastAsia="Times New Roman" w:hAnsi="Calibri" w:cs="Times New Roman"/>
                 <w:lang w:eastAsia="es-PE"/>
               </w:rPr>
-              <w:t>tramites.java</w:t>
-            </w:r>
+              <w:t>tramites.</w:t>
+            </w:r>
+            <w:r>
+              <w:rPr>
+                <w:rFonts w:ascii="Calibri" w:eastAsia="Times New Roman" w:hAnsi="Calibri" w:cs="Times New Roman"/>
+                <w:lang w:eastAsia="es-PE"/>
+              </w:rPr>
+              <w:t>php</w:t>
+            </w:r>
+            <w:proofErr w:type="spellEnd"/>
           </w:p>
         </w:tc>
         <w:tc>
@@ -21007,13 +21230,22 @@
                 <w:lang w:eastAsia="es-PE"/>
               </w:rPr>
             </w:pPr>
+            <w:proofErr w:type="spellStart"/>
             <w:r>
               <w:rPr>
                 <w:rFonts w:ascii="Calibri" w:eastAsia="Times New Roman" w:hAnsi="Calibri" w:cs="Times New Roman"/>
                 <w:lang w:eastAsia="es-PE"/>
               </w:rPr>
-              <w:t>requisitos.java</w:t>
-            </w:r>
+              <w:t>requisitos.</w:t>
+            </w:r>
+            <w:r>
+              <w:rPr>
+                <w:rFonts w:ascii="Calibri" w:eastAsia="Times New Roman" w:hAnsi="Calibri" w:cs="Times New Roman"/>
+                <w:lang w:eastAsia="es-PE"/>
+              </w:rPr>
+              <w:t>php</w:t>
+            </w:r>
+            <w:proofErr w:type="spellEnd"/>
           </w:p>
         </w:tc>
         <w:tc>
@@ -21062,13 +21294,22 @@
                 <w:lang w:eastAsia="es-PE"/>
               </w:rPr>
             </w:pPr>
+            <w:proofErr w:type="spellStart"/>
             <w:r>
               <w:rPr>
                 <w:rFonts w:ascii="Calibri" w:eastAsia="Times New Roman" w:hAnsi="Calibri" w:cs="Times New Roman"/>
                 <w:lang w:eastAsia="es-PE"/>
               </w:rPr>
-              <w:t>areas.java</w:t>
-            </w:r>
+              <w:t>areas.</w:t>
+            </w:r>
+            <w:r>
+              <w:rPr>
+                <w:rFonts w:ascii="Calibri" w:eastAsia="Times New Roman" w:hAnsi="Calibri" w:cs="Times New Roman"/>
+                <w:lang w:eastAsia="es-PE"/>
+              </w:rPr>
+              <w:t>php</w:t>
+            </w:r>
+            <w:proofErr w:type="spellEnd"/>
           </w:p>
         </w:tc>
         <w:tc>
@@ -21117,13 +21358,22 @@
                 <w:lang w:eastAsia="es-PE"/>
               </w:rPr>
             </w:pPr>
+            <w:proofErr w:type="spellStart"/>
             <w:r>
               <w:rPr>
                 <w:rFonts w:ascii="Calibri" w:eastAsia="Times New Roman" w:hAnsi="Calibri" w:cs="Times New Roman"/>
                 <w:lang w:eastAsia="es-PE"/>
               </w:rPr>
-              <w:t>expedientes.java</w:t>
-            </w:r>
+              <w:t>expedientes.</w:t>
+            </w:r>
+            <w:r>
+              <w:rPr>
+                <w:rFonts w:ascii="Calibri" w:eastAsia="Times New Roman" w:hAnsi="Calibri" w:cs="Times New Roman"/>
+                <w:lang w:eastAsia="es-PE"/>
+              </w:rPr>
+              <w:t>php</w:t>
+            </w:r>
+            <w:proofErr w:type="spellEnd"/>
           </w:p>
         </w:tc>
         <w:tc>
@@ -21172,13 +21422,22 @@
                 <w:lang w:eastAsia="es-PE"/>
               </w:rPr>
             </w:pPr>
+            <w:proofErr w:type="spellStart"/>
             <w:r>
               <w:rPr>
                 <w:rFonts w:ascii="Calibri" w:eastAsia="Times New Roman" w:hAnsi="Calibri" w:cs="Times New Roman"/>
                 <w:lang w:eastAsia="es-PE"/>
               </w:rPr>
-              <w:t>alumnos.java</w:t>
-            </w:r>
+              <w:t>alumnos.</w:t>
+            </w:r>
+            <w:r>
+              <w:rPr>
+                <w:rFonts w:ascii="Calibri" w:eastAsia="Times New Roman" w:hAnsi="Calibri" w:cs="Times New Roman"/>
+                <w:lang w:eastAsia="es-PE"/>
+              </w:rPr>
+              <w:t>php</w:t>
+            </w:r>
+            <w:proofErr w:type="spellEnd"/>
           </w:p>
         </w:tc>
         <w:tc>
@@ -21227,13 +21486,22 @@
                 <w:lang w:eastAsia="es-PE"/>
               </w:rPr>
             </w:pPr>
+            <w:proofErr w:type="spellStart"/>
             <w:r>
               <w:rPr>
                 <w:rFonts w:ascii="Calibri" w:eastAsia="Times New Roman" w:hAnsi="Calibri" w:cs="Times New Roman"/>
                 <w:lang w:eastAsia="es-PE"/>
               </w:rPr>
-              <w:t>usuarios.java</w:t>
-            </w:r>
+              <w:t>usuarios.</w:t>
+            </w:r>
+            <w:r>
+              <w:rPr>
+                <w:rFonts w:ascii="Calibri" w:eastAsia="Times New Roman" w:hAnsi="Calibri" w:cs="Times New Roman"/>
+                <w:lang w:eastAsia="es-PE"/>
+              </w:rPr>
+              <w:t>php</w:t>
+            </w:r>
+            <w:proofErr w:type="spellEnd"/>
           </w:p>
         </w:tc>
         <w:tc>
@@ -21282,13 +21550,22 @@
                 <w:lang w:eastAsia="es-PE"/>
               </w:rPr>
             </w:pPr>
+            <w:proofErr w:type="spellStart"/>
             <w:r>
               <w:rPr>
                 <w:rFonts w:ascii="Calibri" w:eastAsia="Times New Roman" w:hAnsi="Calibri" w:cs="Times New Roman"/>
                 <w:lang w:eastAsia="es-PE"/>
               </w:rPr>
-              <w:t>perfil.java</w:t>
-            </w:r>
+              <w:t>perfil.</w:t>
+            </w:r>
+            <w:r>
+              <w:rPr>
+                <w:rFonts w:ascii="Calibri" w:eastAsia="Times New Roman" w:hAnsi="Calibri" w:cs="Times New Roman"/>
+                <w:lang w:eastAsia="es-PE"/>
+              </w:rPr>
+              <w:t>php</w:t>
+            </w:r>
+            <w:proofErr w:type="spellEnd"/>
           </w:p>
         </w:tc>
         <w:tc>
@@ -21340,6 +21617,7 @@
           <w:b/>
         </w:rPr>
       </w:pPr>
+      <w:proofErr w:type="spellStart"/>
       <w:r>
         <w:rPr>
           <w:b/>
@@ -21350,8 +21628,15 @@
         <w:rPr>
           <w:b/>
         </w:rPr>
-        <w:t>.java</w:t>
-      </w:r>
+        <w:t>.</w:t>
+      </w:r>
+      <w:r>
+        <w:rPr>
+          <w:b/>
+        </w:rPr>
+        <w:t>php</w:t>
+      </w:r>
+      <w:proofErr w:type="spellEnd"/>
     </w:p>
     <w:p>
       <w:pPr>
@@ -21398,8 +21683,13 @@
         <w:t>/</w:t>
       </w:r>
       <w:r>
-        <w:t>.java</w:t>
-      </w:r>
+        <w:t>.</w:t>
+      </w:r>
+      <w:proofErr w:type="spellStart"/>
+      <w:r>
+        <w:t>php</w:t>
+      </w:r>
+      <w:proofErr w:type="spellEnd"/>
     </w:p>
     <w:p>
       <w:pPr>
@@ -22009,18 +22299,20 @@
           <w:b/>
         </w:rPr>
       </w:pPr>
+      <w:proofErr w:type="spellStart"/>
       <w:r>
         <w:rPr>
           <w:b/>
         </w:rPr>
-        <w:t>requisitos</w:t>
+        <w:t>requisitos.</w:t>
       </w:r>
       <w:r>
         <w:rPr>
           <w:b/>
         </w:rPr>
-        <w:t>.java</w:t>
-      </w:r>
+        <w:t>php</w:t>
+      </w:r>
+      <w:proofErr w:type="spellEnd"/>
     </w:p>
     <w:p>
       <w:pPr>
@@ -22063,8 +22355,13 @@
       </w:r>
       <w:proofErr w:type="spellEnd"/>
       <w:r>
-        <w:t>/.java</w:t>
-      </w:r>
+        <w:t>/.</w:t>
+      </w:r>
+      <w:proofErr w:type="spellStart"/>
+      <w:r>
+        <w:t>php</w:t>
+      </w:r>
+      <w:proofErr w:type="spellEnd"/>
     </w:p>
     <w:p>
       <w:pPr>
@@ -22100,13 +22397,7 @@
         <w:rPr>
           <w:b/>
         </w:rPr>
-        <w:t>requisitos</w:t>
-      </w:r>
-      <w:r>
-        <w:rPr>
-          <w:b/>
-        </w:rPr>
-        <w:t>,</w:t>
+        <w:t>requisitos,</w:t>
       </w:r>
       <w:r>
         <w:t xml:space="preserve"> extendiendo de la clase</w:t>
@@ -22206,13 +22497,7 @@
       </w:r>
       <w:proofErr w:type="spellEnd"/>
       <w:r>
-        <w:t xml:space="preserve"> = "</w:t>
-      </w:r>
-      <w:r>
-        <w:t>requisitos</w:t>
-      </w:r>
-      <w:r>
-        <w:t>")</w:t>
+        <w:t xml:space="preserve"> = "requisitos")</w:t>
       </w:r>
     </w:p>
     <w:p>
@@ -22233,13 +22518,7 @@
         <w:rPr>
           <w:lang w:val="en-US"/>
         </w:rPr>
-        <w:t>public class</w:t>
-      </w:r>
-      <w:r>
-        <w:rPr>
-          <w:lang w:val="en-US"/>
-        </w:rPr>
-        <w:t xml:space="preserve"> </w:t>
+        <w:t xml:space="preserve">public class </w:t>
       </w:r>
       <w:proofErr w:type="spellStart"/>
       <w:r>
@@ -22292,10 +22571,7 @@
       </w:r>
       <w:proofErr w:type="spellEnd"/>
       <w:r>
-        <w:t>, los atributos deben poseer una referencia a una colu</w:t>
-      </w:r>
-      <w:r>
-        <w:t>mna de la tabla “</w:t>
+        <w:t>, los atributos deben poseer una referencia a una columna de la tabla “</w:t>
       </w:r>
       <w:proofErr w:type="spellStart"/>
       <w:r>
@@ -22665,18 +22941,20 @@
           <w:b/>
         </w:rPr>
       </w:pPr>
+      <w:proofErr w:type="spellStart"/>
       <w:r>
         <w:rPr>
           <w:b/>
         </w:rPr>
-        <w:t>areas</w:t>
+        <w:t>areas.</w:t>
       </w:r>
       <w:r>
         <w:rPr>
           <w:b/>
         </w:rPr>
-        <w:t>.java</w:t>
-      </w:r>
+        <w:t>php</w:t>
+      </w:r>
+      <w:proofErr w:type="spellEnd"/>
     </w:p>
     <w:p>
       <w:pPr>
@@ -22719,8 +22997,13 @@
       </w:r>
       <w:proofErr w:type="spellEnd"/>
       <w:r>
-        <w:t>/.java</w:t>
-      </w:r>
+        <w:t>/.</w:t>
+      </w:r>
+      <w:proofErr w:type="spellStart"/>
+      <w:r>
+        <w:t>php</w:t>
+      </w:r>
+      <w:proofErr w:type="spellEnd"/>
     </w:p>
     <w:p>
       <w:pPr>
@@ -22893,19 +23176,7 @@
         <w:rPr>
           <w:lang w:val="en-US"/>
         </w:rPr>
-        <w:t>public class</w:t>
-      </w:r>
-      <w:r>
-        <w:rPr>
-          <w:lang w:val="en-US"/>
-        </w:rPr>
-        <w:t xml:space="preserve"> Areas</w:t>
-      </w:r>
-      <w:r>
-        <w:rPr>
-          <w:lang w:val="en-US"/>
-        </w:rPr>
-        <w:t xml:space="preserve"> extends Model </w:t>
+        <w:t xml:space="preserve">public class Areas extends Model </w:t>
       </w:r>
     </w:p>
     <w:p>
@@ -22944,10 +23215,7 @@
       </w:r>
       <w:proofErr w:type="spellEnd"/>
       <w:r>
-        <w:t>, los atributos deben poseer una referencia a una colu</w:t>
-      </w:r>
-      <w:r>
-        <w:t>mna de la tabla “</w:t>
+        <w:t>, los atributos deben poseer una referencia a una columna de la tabla “</w:t>
       </w:r>
       <w:proofErr w:type="spellStart"/>
       <w:r>
@@ -23315,18 +23583,20 @@
           <w:b/>
         </w:rPr>
       </w:pPr>
+      <w:proofErr w:type="spellStart"/>
       <w:r>
         <w:rPr>
           <w:b/>
         </w:rPr>
-        <w:t>expedientes</w:t>
+        <w:t>expedientes.</w:t>
       </w:r>
       <w:r>
         <w:rPr>
           <w:b/>
         </w:rPr>
-        <w:t>.java</w:t>
-      </w:r>
+        <w:t>php</w:t>
+      </w:r>
+      <w:proofErr w:type="spellEnd"/>
     </w:p>
     <w:p>
       <w:pPr>
@@ -23370,8 +23640,13 @@
       </w:r>
       <w:proofErr w:type="spellEnd"/>
       <w:r>
-        <w:t>/.java</w:t>
-      </w:r>
+        <w:t>/.</w:t>
+      </w:r>
+      <w:proofErr w:type="spellStart"/>
+      <w:r>
+        <w:t>php</w:t>
+      </w:r>
+      <w:proofErr w:type="spellEnd"/>
     </w:p>
     <w:p>
       <w:pPr>
@@ -23407,13 +23682,7 @@
         <w:rPr>
           <w:b/>
         </w:rPr>
-        <w:t>expedientes</w:t>
-      </w:r>
-      <w:r>
-        <w:rPr>
-          <w:b/>
-        </w:rPr>
-        <w:t>,</w:t>
+        <w:t>expedientes,</w:t>
       </w:r>
       <w:r>
         <w:t xml:space="preserve"> extendiendo de la clase</w:t>
@@ -23513,13 +23782,7 @@
       </w:r>
       <w:proofErr w:type="spellEnd"/>
       <w:r>
-        <w:t xml:space="preserve"> = "</w:t>
-      </w:r>
-      <w:r>
-        <w:t>expedientes</w:t>
-      </w:r>
-      <w:r>
-        <w:t>")</w:t>
+        <w:t xml:space="preserve"> = "expedientes")</w:t>
       </w:r>
     </w:p>
     <w:p>
@@ -23540,13 +23803,7 @@
         <w:rPr>
           <w:lang w:val="en-US"/>
         </w:rPr>
-        <w:t>public class</w:t>
-      </w:r>
-      <w:r>
-        <w:rPr>
-          <w:lang w:val="en-US"/>
-        </w:rPr>
-        <w:t xml:space="preserve"> </w:t>
+        <w:t xml:space="preserve">public class </w:t>
       </w:r>
       <w:proofErr w:type="spellStart"/>
       <w:r>
@@ -23599,10 +23856,7 @@
       </w:r>
       <w:proofErr w:type="spellEnd"/>
       <w:r>
-        <w:t>, los atributos deben poseer una referencia a una colu</w:t>
-      </w:r>
-      <w:r>
-        <w:t>mna de la tabla “</w:t>
+        <w:t>, los atributos deben poseer una referencia a una columna de la tabla “</w:t>
       </w:r>
       <w:proofErr w:type="spellStart"/>
       <w:r>
@@ -23970,18 +24224,20 @@
           <w:b/>
         </w:rPr>
       </w:pPr>
+      <w:proofErr w:type="spellStart"/>
       <w:r>
         <w:rPr>
           <w:b/>
         </w:rPr>
-        <w:t>usuarios</w:t>
+        <w:t>usuarios.</w:t>
       </w:r>
       <w:r>
         <w:rPr>
           <w:b/>
         </w:rPr>
-        <w:t>.java</w:t>
-      </w:r>
+        <w:t>php</w:t>
+      </w:r>
+      <w:proofErr w:type="spellEnd"/>
     </w:p>
     <w:p>
       <w:pPr>
@@ -24024,8 +24280,13 @@
       </w:r>
       <w:proofErr w:type="spellEnd"/>
       <w:r>
-        <w:t>/.java</w:t>
-      </w:r>
+        <w:t>/.</w:t>
+      </w:r>
+      <w:proofErr w:type="spellStart"/>
+      <w:r>
+        <w:t>php</w:t>
+      </w:r>
+      <w:proofErr w:type="spellEnd"/>
     </w:p>
     <w:p>
       <w:pPr>
@@ -24061,13 +24322,7 @@
         <w:rPr>
           <w:b/>
         </w:rPr>
-        <w:t>usuarios</w:t>
-      </w:r>
-      <w:r>
-        <w:rPr>
-          <w:b/>
-        </w:rPr>
-        <w:t>,</w:t>
+        <w:t>usuarios,</w:t>
       </w:r>
       <w:r>
         <w:t xml:space="preserve"> extendiendo de la clase</w:t>
@@ -24167,13 +24422,7 @@
       </w:r>
       <w:proofErr w:type="spellEnd"/>
       <w:r>
-        <w:t xml:space="preserve"> = "</w:t>
-      </w:r>
-      <w:r>
-        <w:t>usuarios</w:t>
-      </w:r>
-      <w:r>
-        <w:t>")</w:t>
+        <w:t xml:space="preserve"> = "usuarios")</w:t>
       </w:r>
     </w:p>
     <w:p>
@@ -24194,13 +24443,7 @@
         <w:rPr>
           <w:lang w:val="en-US"/>
         </w:rPr>
-        <w:t>public class</w:t>
-      </w:r>
-      <w:r>
-        <w:rPr>
-          <w:lang w:val="en-US"/>
-        </w:rPr>
-        <w:t xml:space="preserve"> </w:t>
+        <w:t xml:space="preserve">public class </w:t>
       </w:r>
       <w:proofErr w:type="spellStart"/>
       <w:r>
@@ -24253,10 +24496,7 @@
       </w:r>
       <w:proofErr w:type="spellEnd"/>
       <w:r>
-        <w:t>, los atributos deben poseer una referencia a una colu</w:t>
-      </w:r>
-      <w:r>
-        <w:t>mna de la tabla “</w:t>
+        <w:t>, los atributos deben poseer una referencia a una columna de la tabla “</w:t>
       </w:r>
       <w:proofErr w:type="spellStart"/>
       <w:r>
@@ -24625,18 +24865,20 @@
           <w:b/>
         </w:rPr>
       </w:pPr>
+      <w:proofErr w:type="spellStart"/>
       <w:r>
         <w:rPr>
           <w:b/>
         </w:rPr>
-        <w:t>perfil</w:t>
+        <w:t>perfil.</w:t>
       </w:r>
       <w:r>
         <w:rPr>
           <w:b/>
         </w:rPr>
-        <w:t>.java</w:t>
-      </w:r>
+        <w:t>php</w:t>
+      </w:r>
+      <w:proofErr w:type="spellEnd"/>
     </w:p>
     <w:p>
       <w:pPr>
@@ -24679,8 +24921,13 @@
       </w:r>
       <w:proofErr w:type="spellEnd"/>
       <w:r>
-        <w:t>/.java</w:t>
-      </w:r>
+        <w:t>/.</w:t>
+      </w:r>
+      <w:proofErr w:type="spellStart"/>
+      <w:r>
+        <w:t>php</w:t>
+      </w:r>
+      <w:proofErr w:type="spellEnd"/>
     </w:p>
     <w:p>
       <w:pPr>
@@ -24716,13 +24963,7 @@
         <w:rPr>
           <w:b/>
         </w:rPr>
-        <w:t>perfil</w:t>
-      </w:r>
-      <w:r>
-        <w:rPr>
-          <w:b/>
-        </w:rPr>
-        <w:t>,</w:t>
+        <w:t>perfil,</w:t>
       </w:r>
       <w:r>
         <w:t xml:space="preserve"> extendiendo de la clase</w:t>
@@ -24822,13 +25063,7 @@
       </w:r>
       <w:proofErr w:type="spellEnd"/>
       <w:r>
-        <w:t xml:space="preserve"> = "</w:t>
-      </w:r>
-      <w:r>
-        <w:t>perfil</w:t>
-      </w:r>
-      <w:r>
-        <w:t>")</w:t>
+        <w:t xml:space="preserve"> = "perfil")</w:t>
       </w:r>
     </w:p>
     <w:p>
@@ -24849,13 +25084,7 @@
         <w:rPr>
           <w:lang w:val="en-US"/>
         </w:rPr>
-        <w:t>public class</w:t>
-      </w:r>
-      <w:r>
-        <w:rPr>
-          <w:lang w:val="en-US"/>
-        </w:rPr>
-        <w:t xml:space="preserve"> </w:t>
+        <w:t xml:space="preserve">public class </w:t>
       </w:r>
       <w:proofErr w:type="spellStart"/>
       <w:r>
@@ -24908,10 +25137,7 @@
       </w:r>
       <w:proofErr w:type="spellEnd"/>
       <w:r>
-        <w:t>, los atributos deben poseer una referencia a una colu</w:t>
-      </w:r>
-      <w:r>
-        <w:t>mna de la tabla “</w:t>
+        <w:t>, los atributos deben poseer una referencia a una columna de la tabla “</w:t>
       </w:r>
       <w:proofErr w:type="spellStart"/>
       <w:r>
@@ -25283,18 +25509,20 @@
           <w:b/>
         </w:rPr>
       </w:pPr>
+      <w:proofErr w:type="spellStart"/>
       <w:r>
         <w:rPr>
           <w:b/>
         </w:rPr>
-        <w:t>alumnos</w:t>
+        <w:t>alumnos.</w:t>
       </w:r>
       <w:r>
         <w:rPr>
           <w:b/>
         </w:rPr>
-        <w:t>.java</w:t>
-      </w:r>
+        <w:t>php</w:t>
+      </w:r>
+      <w:proofErr w:type="spellEnd"/>
     </w:p>
     <w:p>
       <w:pPr>
@@ -25337,8 +25565,13 @@
       </w:r>
       <w:proofErr w:type="spellEnd"/>
       <w:r>
-        <w:t>/.java</w:t>
-      </w:r>
+        <w:t>/.</w:t>
+      </w:r>
+      <w:proofErr w:type="spellStart"/>
+      <w:r>
+        <w:t>php</w:t>
+      </w:r>
+      <w:proofErr w:type="spellEnd"/>
     </w:p>
     <w:p>
       <w:pPr>
@@ -25375,13 +25608,7 @@
         <w:rPr>
           <w:b/>
         </w:rPr>
-        <w:t>alumnos</w:t>
-      </w:r>
-      <w:r>
-        <w:rPr>
-          <w:b/>
-        </w:rPr>
-        <w:t>,</w:t>
+        <w:t>alumnos,</w:t>
       </w:r>
       <w:r>
         <w:t xml:space="preserve"> extendiendo de la clase</w:t>
@@ -25481,13 +25708,7 @@
       </w:r>
       <w:proofErr w:type="spellEnd"/>
       <w:r>
-        <w:t xml:space="preserve"> = "</w:t>
-      </w:r>
-      <w:r>
-        <w:t>alumnos</w:t>
-      </w:r>
-      <w:r>
-        <w:t>")</w:t>
+        <w:t xml:space="preserve"> = "alumnos")</w:t>
       </w:r>
     </w:p>
     <w:p>
@@ -25508,13 +25729,7 @@
         <w:rPr>
           <w:lang w:val="en-US"/>
         </w:rPr>
-        <w:t>public class</w:t>
-      </w:r>
-      <w:r>
-        <w:rPr>
-          <w:lang w:val="en-US"/>
-        </w:rPr>
-        <w:t xml:space="preserve"> </w:t>
+        <w:t xml:space="preserve">public class </w:t>
       </w:r>
       <w:proofErr w:type="spellStart"/>
       <w:r>
@@ -25567,10 +25782,7 @@
       </w:r>
       <w:proofErr w:type="spellEnd"/>
       <w:r>
-        <w:t>, los atributos deben poseer una referencia a una colu</w:t>
-      </w:r>
-      <w:r>
-        <w:t>mna de la tabla “</w:t>
+        <w:t>, los atributos deben poseer una referencia a una columna de la tabla “</w:t>
       </w:r>
       <w:proofErr w:type="spellStart"/>
       <w:r>
@@ -26064,13 +26276,22 @@
                 <w:lang w:eastAsia="es-PE"/>
               </w:rPr>
             </w:pPr>
+            <w:proofErr w:type="spellStart"/>
             <w:r>
               <w:rPr>
                 <w:rFonts w:ascii="Calibri" w:eastAsia="Times New Roman" w:hAnsi="Calibri" w:cs="Times New Roman"/>
                 <w:lang w:eastAsia="es-PE"/>
               </w:rPr>
-              <w:t>ctramites.java</w:t>
-            </w:r>
+              <w:t>ctramites.</w:t>
+            </w:r>
+            <w:r>
+              <w:rPr>
+                <w:rFonts w:ascii="Calibri" w:eastAsia="Times New Roman" w:hAnsi="Calibri" w:cs="Times New Roman"/>
+                <w:lang w:eastAsia="es-PE"/>
+              </w:rPr>
+              <w:t>php</w:t>
+            </w:r>
+            <w:proofErr w:type="spellEnd"/>
           </w:p>
         </w:tc>
         <w:tc>
@@ -26119,13 +26340,22 @@
                 <w:lang w:eastAsia="es-PE"/>
               </w:rPr>
             </w:pPr>
+            <w:proofErr w:type="spellStart"/>
             <w:r>
               <w:rPr>
                 <w:rFonts w:ascii="Calibri" w:eastAsia="Times New Roman" w:hAnsi="Calibri" w:cs="Times New Roman"/>
                 <w:lang w:eastAsia="es-PE"/>
               </w:rPr>
-              <w:t>crequisitos.java</w:t>
-            </w:r>
+              <w:t>crequisitos.</w:t>
+            </w:r>
+            <w:r>
+              <w:rPr>
+                <w:rFonts w:ascii="Calibri" w:eastAsia="Times New Roman" w:hAnsi="Calibri" w:cs="Times New Roman"/>
+                <w:lang w:eastAsia="es-PE"/>
+              </w:rPr>
+              <w:t>php</w:t>
+            </w:r>
+            <w:proofErr w:type="spellEnd"/>
           </w:p>
         </w:tc>
         <w:tc>
@@ -26174,13 +26404,22 @@
                 <w:lang w:eastAsia="es-PE"/>
               </w:rPr>
             </w:pPr>
+            <w:proofErr w:type="spellStart"/>
             <w:r>
               <w:rPr>
                 <w:rFonts w:ascii="Calibri" w:eastAsia="Times New Roman" w:hAnsi="Calibri" w:cs="Times New Roman"/>
                 <w:lang w:eastAsia="es-PE"/>
               </w:rPr>
-              <w:t>careas.java</w:t>
-            </w:r>
+              <w:t>careas.</w:t>
+            </w:r>
+            <w:r>
+              <w:rPr>
+                <w:rFonts w:ascii="Calibri" w:eastAsia="Times New Roman" w:hAnsi="Calibri" w:cs="Times New Roman"/>
+                <w:lang w:eastAsia="es-PE"/>
+              </w:rPr>
+              <w:t>php</w:t>
+            </w:r>
+            <w:proofErr w:type="spellEnd"/>
           </w:p>
         </w:tc>
         <w:tc>
@@ -26229,13 +26468,22 @@
                 <w:lang w:eastAsia="es-PE"/>
               </w:rPr>
             </w:pPr>
+            <w:proofErr w:type="spellStart"/>
             <w:r>
               <w:rPr>
                 <w:rFonts w:ascii="Calibri" w:eastAsia="Times New Roman" w:hAnsi="Calibri" w:cs="Times New Roman"/>
                 <w:lang w:eastAsia="es-PE"/>
               </w:rPr>
-              <w:t>cexpedientes.java</w:t>
-            </w:r>
+              <w:t>cexpedientes.</w:t>
+            </w:r>
+            <w:r>
+              <w:rPr>
+                <w:rFonts w:ascii="Calibri" w:eastAsia="Times New Roman" w:hAnsi="Calibri" w:cs="Times New Roman"/>
+                <w:lang w:eastAsia="es-PE"/>
+              </w:rPr>
+              <w:t>php</w:t>
+            </w:r>
+            <w:proofErr w:type="spellEnd"/>
           </w:p>
         </w:tc>
         <w:tc>
@@ -26284,13 +26532,22 @@
                 <w:lang w:eastAsia="es-PE"/>
               </w:rPr>
             </w:pPr>
+            <w:proofErr w:type="spellStart"/>
             <w:r>
               <w:rPr>
                 <w:rFonts w:ascii="Calibri" w:eastAsia="Times New Roman" w:hAnsi="Calibri" w:cs="Times New Roman"/>
                 <w:lang w:eastAsia="es-PE"/>
               </w:rPr>
-              <w:t>calumnos.java</w:t>
-            </w:r>
+              <w:t>calumnos.</w:t>
+            </w:r>
+            <w:r>
+              <w:rPr>
+                <w:rFonts w:ascii="Calibri" w:eastAsia="Times New Roman" w:hAnsi="Calibri" w:cs="Times New Roman"/>
+                <w:lang w:eastAsia="es-PE"/>
+              </w:rPr>
+              <w:t>php</w:t>
+            </w:r>
+            <w:proofErr w:type="spellEnd"/>
           </w:p>
         </w:tc>
         <w:tc>
@@ -26339,13 +26596,22 @@
                 <w:lang w:eastAsia="es-PE"/>
               </w:rPr>
             </w:pPr>
+            <w:proofErr w:type="spellStart"/>
             <w:r>
               <w:rPr>
                 <w:rFonts w:ascii="Calibri" w:eastAsia="Times New Roman" w:hAnsi="Calibri" w:cs="Times New Roman"/>
                 <w:lang w:eastAsia="es-PE"/>
               </w:rPr>
-              <w:t>cusuarios.java</w:t>
-            </w:r>
+              <w:t>cusuarios.</w:t>
+            </w:r>
+            <w:r>
+              <w:rPr>
+                <w:rFonts w:ascii="Calibri" w:eastAsia="Times New Roman" w:hAnsi="Calibri" w:cs="Times New Roman"/>
+                <w:lang w:eastAsia="es-PE"/>
+              </w:rPr>
+              <w:t>php</w:t>
+            </w:r>
+            <w:proofErr w:type="spellEnd"/>
           </w:p>
         </w:tc>
         <w:tc>
@@ -26394,13 +26660,22 @@
                 <w:lang w:eastAsia="es-PE"/>
               </w:rPr>
             </w:pPr>
+            <w:proofErr w:type="spellStart"/>
             <w:r>
               <w:rPr>
                 <w:rFonts w:ascii="Calibri" w:eastAsia="Times New Roman" w:hAnsi="Calibri" w:cs="Times New Roman"/>
                 <w:lang w:eastAsia="es-PE"/>
               </w:rPr>
-              <w:t>cperfil.java</w:t>
-            </w:r>
+              <w:t>cperfil.</w:t>
+            </w:r>
+            <w:r>
+              <w:rPr>
+                <w:rFonts w:ascii="Calibri" w:eastAsia="Times New Roman" w:hAnsi="Calibri" w:cs="Times New Roman"/>
+                <w:lang w:eastAsia="es-PE"/>
+              </w:rPr>
+              <w:t>php</w:t>
+            </w:r>
+            <w:proofErr w:type="spellEnd"/>
           </w:p>
         </w:tc>
         <w:tc>
@@ -26445,6 +26720,7 @@
           <w:b/>
         </w:rPr>
       </w:pPr>
+      <w:proofErr w:type="spellStart"/>
       <w:r>
         <w:rPr>
           <w:b/>
@@ -26455,8 +26731,15 @@
         <w:rPr>
           <w:b/>
         </w:rPr>
-        <w:t>.java</w:t>
-      </w:r>
+        <w:t>.</w:t>
+      </w:r>
+      <w:r>
+        <w:rPr>
+          <w:b/>
+        </w:rPr>
+        <w:t>php</w:t>
+      </w:r>
+      <w:proofErr w:type="spellEnd"/>
     </w:p>
     <w:p>
       <w:pPr>
@@ -26500,11 +26783,19 @@
       </w:r>
       <w:proofErr w:type="spellEnd"/>
       <w:r>
-        <w:t>/ctramites</w:t>
-      </w:r>
-      <w:r>
-        <w:t>.java</w:t>
-      </w:r>
+        <w:t>/</w:t>
+      </w:r>
+      <w:proofErr w:type="spellStart"/>
+      <w:r>
+        <w:t>ctramites</w:t>
+      </w:r>
+      <w:r>
+        <w:t>.</w:t>
+      </w:r>
+      <w:r>
+        <w:t>php</w:t>
+      </w:r>
+      <w:proofErr w:type="spellEnd"/>
     </w:p>
     <w:p>
       <w:pPr>
@@ -26642,6 +26933,7 @@
           <w:b/>
         </w:rPr>
       </w:pPr>
+      <w:proofErr w:type="spellStart"/>
       <w:r>
         <w:rPr>
           <w:b/>
@@ -26652,8 +26944,15 @@
         <w:rPr>
           <w:b/>
         </w:rPr>
-        <w:t>.java</w:t>
-      </w:r>
+        <w:t>.</w:t>
+      </w:r>
+      <w:r>
+        <w:rPr>
+          <w:b/>
+        </w:rPr>
+        <w:t>php</w:t>
+      </w:r>
+      <w:proofErr w:type="spellEnd"/>
     </w:p>
     <w:p>
       <w:pPr>
@@ -26699,11 +26998,19 @@
       </w:r>
       <w:proofErr w:type="spellEnd"/>
       <w:r>
-        <w:t>/crequisitos</w:t>
-      </w:r>
-      <w:r>
-        <w:t>.java</w:t>
-      </w:r>
+        <w:t>/</w:t>
+      </w:r>
+      <w:proofErr w:type="spellStart"/>
+      <w:r>
+        <w:t>crequisitos</w:t>
+      </w:r>
+      <w:r>
+        <w:t>.</w:t>
+      </w:r>
+      <w:r>
+        <w:t>php</w:t>
+      </w:r>
+      <w:proofErr w:type="spellEnd"/>
     </w:p>
     <w:p>
       <w:pPr>
@@ -26845,6 +27152,7 @@
           <w:b/>
         </w:rPr>
       </w:pPr>
+      <w:proofErr w:type="spellStart"/>
       <w:r>
         <w:rPr>
           <w:b/>
@@ -26855,8 +27163,15 @@
         <w:rPr>
           <w:b/>
         </w:rPr>
-        <w:t>.java</w:t>
-      </w:r>
+        <w:t>.</w:t>
+      </w:r>
+      <w:r>
+        <w:rPr>
+          <w:b/>
+        </w:rPr>
+        <w:t>php</w:t>
+      </w:r>
+      <w:proofErr w:type="spellEnd"/>
     </w:p>
     <w:p>
       <w:pPr>
@@ -26899,14 +27214,22 @@
       </w:r>
       <w:proofErr w:type="spellEnd"/>
       <w:r>
-        <w:t>/c</w:t>
+        <w:t>/</w:t>
+      </w:r>
+      <w:proofErr w:type="spellStart"/>
+      <w:r>
+        <w:t>c</w:t>
       </w:r>
       <w:r>
         <w:t>expedientes</w:t>
       </w:r>
       <w:r>
-        <w:t>.java</w:t>
-      </w:r>
+        <w:t>.</w:t>
+      </w:r>
+      <w:r>
+        <w:t>php</w:t>
+      </w:r>
+      <w:proofErr w:type="spellEnd"/>
     </w:p>
     <w:p>
       <w:pPr>
@@ -29144,23 +29467,29 @@
         <w:spacing w:after="0"/>
         <w:ind w:left="360"/>
         <w:jc w:val="both"/>
+        <w:rPr>
+          <w:lang w:val="en-US"/>
+        </w:rPr>
       </w:pPr>
       <w:r>
         <w:t xml:space="preserve">  </w:t>
       </w:r>
       <w:proofErr w:type="spellStart"/>
-      <w:r>
+      <w:proofErr w:type="gramStart"/>
+      <w:r>
+        <w:rPr>
+          <w:lang w:val="en-US"/>
+        </w:rPr>
         <w:t>idtb_std_alumno</w:t>
       </w:r>
       <w:proofErr w:type="spellEnd"/>
-      <w:r>
-        <w:t xml:space="preserve"> INTEGER   NOT </w:t>
-      </w:r>
-      <w:proofErr w:type="gramStart"/>
-      <w:r>
-        <w:t>NULL ,</w:t>
-      </w:r>
       <w:proofErr w:type="gramEnd"/>
+      <w:r>
+        <w:rPr>
+          <w:lang w:val="en-US"/>
+        </w:rPr>
+        <w:t xml:space="preserve"> INTEGER   NOT NULL ,</w:t>
+      </w:r>
     </w:p>
     <w:p>
       <w:pPr>
@@ -29169,6 +29498,9 @@
         <w:jc w:val="both"/>
       </w:pPr>
       <w:r>
+        <w:rPr>
+          <w:lang w:val="en-US"/>
+        </w:rPr>
         <w:t xml:space="preserve">  </w:t>
       </w:r>
       <w:proofErr w:type="spellStart"/>
@@ -32122,6 +32454,7 @@
       </w:pPr>
     </w:p>
     <w:sectPr>
+      <w:footerReference w:type="default" r:id="rId9"/>
       <w:pgSz w:w="12240" w:h="15840"/>
       <w:pgMar w:top="1417" w:right="1701" w:bottom="1417" w:left="1701" w:header="708" w:footer="708" w:gutter="0"/>
       <w:cols w:space="708"/>
@@ -32129,6 +32462,102 @@
     </w:sectPr>
   </w:body>
 </w:document>
+</file>
+
+<file path=word/endnotes.xml><?xml version="1.0" encoding="utf-8"?>
+<w:endnotes xmlns:wpc="http://schemas.microsoft.com/office/word/2010/wordprocessingCanvas" xmlns:mc="http://schemas.openxmlformats.org/markup-compatibility/2006" xmlns:o="urn:schemas-microsoft-com:office:office" xmlns:r="http://schemas.openxmlformats.org/officeDocument/2006/relationships" xmlns:m="http://schemas.openxmlformats.org/officeDocument/2006/math" xmlns:v="urn:schemas-microsoft-com:vml" xmlns:wp14="http://schemas.microsoft.com/office/word/2010/wordprocessingDrawing" xmlns:wp="http://schemas.openxmlformats.org/drawingml/2006/wordprocessingDrawing" xmlns:w10="urn:schemas-microsoft-com:office:word" xmlns:w="http://schemas.openxmlformats.org/wordprocessingml/2006/main" xmlns:w14="http://schemas.microsoft.com/office/word/2010/wordml" xmlns:wpg="http://schemas.microsoft.com/office/word/2010/wordprocessingGroup" xmlns:wpi="http://schemas.microsoft.com/office/word/2010/wordprocessingInk" xmlns:wne="http://schemas.microsoft.com/office/word/2006/wordml" xmlns:wps="http://schemas.microsoft.com/office/word/2010/wordprocessingShape" mc:Ignorable="w14 wp14">
+  <w:endnote w:type="separator" w:id="-1">
+    <w:p>
+      <w:pPr>
+        <w:spacing w:after="0" w:line="240" w:lineRule="auto"/>
+      </w:pPr>
+      <w:r>
+        <w:separator/>
+      </w:r>
+    </w:p>
+  </w:endnote>
+  <w:endnote w:type="continuationSeparator" w:id="0">
+    <w:p>
+      <w:pPr>
+        <w:spacing w:after="0" w:line="240" w:lineRule="auto"/>
+      </w:pPr>
+      <w:r>
+        <w:continuationSeparator/>
+      </w:r>
+    </w:p>
+  </w:endnote>
+</w:endnotes>
+</file>
+
+<file path=word/footer1.xml><?xml version="1.0" encoding="utf-8"?>
+<w:ftr xmlns:wpc="http://schemas.microsoft.com/office/word/2010/wordprocessingCanvas" xmlns:mc="http://schemas.openxmlformats.org/markup-compatibility/2006" xmlns:o="urn:schemas-microsoft-com:office:office" xmlns:r="http://schemas.openxmlformats.org/officeDocument/2006/relationships" xmlns:m="http://schemas.openxmlformats.org/officeDocument/2006/math" xmlns:v="urn:schemas-microsoft-com:vml" xmlns:wp14="http://schemas.microsoft.com/office/word/2010/wordprocessingDrawing" xmlns:wp="http://schemas.openxmlformats.org/drawingml/2006/wordprocessingDrawing" xmlns:w10="urn:schemas-microsoft-com:office:word" xmlns:w="http://schemas.openxmlformats.org/wordprocessingml/2006/main" xmlns:w14="http://schemas.microsoft.com/office/word/2010/wordml" xmlns:wpg="http://schemas.microsoft.com/office/word/2010/wordprocessingGroup" xmlns:wpi="http://schemas.microsoft.com/office/word/2010/wordprocessingInk" xmlns:wne="http://schemas.microsoft.com/office/word/2006/wordml" xmlns:wps="http://schemas.microsoft.com/office/word/2010/wordprocessingShape" mc:Ignorable="w14 wp14">
+  <w:sdt>
+    <w:sdtPr>
+      <w:id w:val="494692360"/>
+      <w:docPartObj>
+        <w:docPartGallery w:val="Page Numbers (Bottom of Page)"/>
+        <w:docPartUnique/>
+      </w:docPartObj>
+    </w:sdtPr>
+    <w:sdtContent>
+      <w:p>
+        <w:pPr>
+          <w:pStyle w:val="Piedepgina"/>
+          <w:jc w:val="right"/>
+        </w:pPr>
+        <w:r>
+          <w:fldChar w:fldCharType="begin"/>
+        </w:r>
+        <w:r>
+          <w:instrText>PAGE   \* MERGEFORMAT</w:instrText>
+        </w:r>
+        <w:r>
+          <w:fldChar w:fldCharType="separate"/>
+        </w:r>
+        <w:r>
+          <w:rPr>
+            <w:noProof/>
+            <w:lang w:val="es-ES"/>
+          </w:rPr>
+          <w:t>21</w:t>
+        </w:r>
+        <w:r>
+          <w:fldChar w:fldCharType="end"/>
+        </w:r>
+      </w:p>
+    </w:sdtContent>
+  </w:sdt>
+  <w:p>
+    <w:pPr>
+      <w:pStyle w:val="Piedepgina"/>
+    </w:pPr>
+  </w:p>
+</w:ftr>
+</file>
+
+<file path=word/footnotes.xml><?xml version="1.0" encoding="utf-8"?>
+<w:footnotes xmlns:wpc="http://schemas.microsoft.com/office/word/2010/wordprocessingCanvas" xmlns:mc="http://schemas.openxmlformats.org/markup-compatibility/2006" xmlns:o="urn:schemas-microsoft-com:office:office" xmlns:r="http://schemas.openxmlformats.org/officeDocument/2006/relationships" xmlns:m="http://schemas.openxmlformats.org/officeDocument/2006/math" xmlns:v="urn:schemas-microsoft-com:vml" xmlns:wp14="http://schemas.microsoft.com/office/word/2010/wordprocessingDrawing" xmlns:wp="http://schemas.openxmlformats.org/drawingml/2006/wordprocessingDrawing" xmlns:w10="urn:schemas-microsoft-com:office:word" xmlns:w="http://schemas.openxmlformats.org/wordprocessingml/2006/main" xmlns:w14="http://schemas.microsoft.com/office/word/2010/wordml" xmlns:wpg="http://schemas.microsoft.com/office/word/2010/wordprocessingGroup" xmlns:wpi="http://schemas.microsoft.com/office/word/2010/wordprocessingInk" xmlns:wne="http://schemas.microsoft.com/office/word/2006/wordml" xmlns:wps="http://schemas.microsoft.com/office/word/2010/wordprocessingShape" mc:Ignorable="w14 wp14">
+  <w:footnote w:type="separator" w:id="-1">
+    <w:p>
+      <w:pPr>
+        <w:spacing w:after="0" w:line="240" w:lineRule="auto"/>
+      </w:pPr>
+      <w:r>
+        <w:separator/>
+      </w:r>
+    </w:p>
+  </w:footnote>
+  <w:footnote w:type="continuationSeparator" w:id="0">
+    <w:p>
+      <w:pPr>
+        <w:spacing w:after="0" w:line="240" w:lineRule="auto"/>
+      </w:pPr>
+      <w:r>
+        <w:continuationSeparator/>
+      </w:r>
+    </w:p>
+  </w:footnote>
+</w:footnotes>
 </file>
 
 <file path=word/numbering.xml><?xml version="1.0" encoding="utf-8"?>
@@ -34156,6 +34585,50 @@
       <w:szCs w:val="16"/>
     </w:rPr>
   </w:style>
+  <w:style w:type="paragraph" w:styleId="Encabezado">
+    <w:name w:val="header"/>
+    <w:basedOn w:val="Normal"/>
+    <w:link w:val="EncabezadoCar"/>
+    <w:uiPriority w:val="99"/>
+    <w:unhideWhenUsed/>
+    <w:rsid w:val="003940F6"/>
+    <w:pPr>
+      <w:tabs>
+        <w:tab w:val="center" w:pos="4419"/>
+        <w:tab w:val="right" w:pos="8838"/>
+      </w:tabs>
+      <w:spacing w:after="0" w:line="240" w:lineRule="auto"/>
+    </w:pPr>
+  </w:style>
+  <w:style w:type="character" w:customStyle="1" w:styleId="EncabezadoCar">
+    <w:name w:val="Encabezado Car"/>
+    <w:basedOn w:val="Fuentedeprrafopredeter"/>
+    <w:link w:val="Encabezado"/>
+    <w:uiPriority w:val="99"/>
+    <w:rsid w:val="003940F6"/>
+  </w:style>
+  <w:style w:type="paragraph" w:styleId="Piedepgina">
+    <w:name w:val="footer"/>
+    <w:basedOn w:val="Normal"/>
+    <w:link w:val="PiedepginaCar"/>
+    <w:uiPriority w:val="99"/>
+    <w:unhideWhenUsed/>
+    <w:rsid w:val="003940F6"/>
+    <w:pPr>
+      <w:tabs>
+        <w:tab w:val="center" w:pos="4419"/>
+        <w:tab w:val="right" w:pos="8838"/>
+      </w:tabs>
+      <w:spacing w:after="0" w:line="240" w:lineRule="auto"/>
+    </w:pPr>
+  </w:style>
+  <w:style w:type="character" w:customStyle="1" w:styleId="PiedepginaCar">
+    <w:name w:val="Pie de página Car"/>
+    <w:basedOn w:val="Fuentedeprrafopredeter"/>
+    <w:link w:val="Piedepgina"/>
+    <w:uiPriority w:val="99"/>
+    <w:rsid w:val="003940F6"/>
+  </w:style>
 </w:styles>
 </file>
 
@@ -34508,6 +34981,50 @@
       <w:szCs w:val="16"/>
     </w:rPr>
   </w:style>
+  <w:style w:type="paragraph" w:styleId="Encabezado">
+    <w:name w:val="header"/>
+    <w:basedOn w:val="Normal"/>
+    <w:link w:val="EncabezadoCar"/>
+    <w:uiPriority w:val="99"/>
+    <w:unhideWhenUsed/>
+    <w:rsid w:val="003940F6"/>
+    <w:pPr>
+      <w:tabs>
+        <w:tab w:val="center" w:pos="4419"/>
+        <w:tab w:val="right" w:pos="8838"/>
+      </w:tabs>
+      <w:spacing w:after="0" w:line="240" w:lineRule="auto"/>
+    </w:pPr>
+  </w:style>
+  <w:style w:type="character" w:customStyle="1" w:styleId="EncabezadoCar">
+    <w:name w:val="Encabezado Car"/>
+    <w:basedOn w:val="Fuentedeprrafopredeter"/>
+    <w:link w:val="Encabezado"/>
+    <w:uiPriority w:val="99"/>
+    <w:rsid w:val="003940F6"/>
+  </w:style>
+  <w:style w:type="paragraph" w:styleId="Piedepgina">
+    <w:name w:val="footer"/>
+    <w:basedOn w:val="Normal"/>
+    <w:link w:val="PiedepginaCar"/>
+    <w:uiPriority w:val="99"/>
+    <w:unhideWhenUsed/>
+    <w:rsid w:val="003940F6"/>
+    <w:pPr>
+      <w:tabs>
+        <w:tab w:val="center" w:pos="4419"/>
+        <w:tab w:val="right" w:pos="8838"/>
+      </w:tabs>
+      <w:spacing w:after="0" w:line="240" w:lineRule="auto"/>
+    </w:pPr>
+  </w:style>
+  <w:style w:type="character" w:customStyle="1" w:styleId="PiedepginaCar">
+    <w:name w:val="Pie de página Car"/>
+    <w:basedOn w:val="Fuentedeprrafopredeter"/>
+    <w:link w:val="Piedepgina"/>
+    <w:uiPriority w:val="99"/>
+    <w:rsid w:val="003940F6"/>
+  </w:style>
 </w:styles>
 </file>
 
@@ -34801,7 +35318,7 @@
 </file>
 
 <file path=customXml/itemProps1.xml><?xml version="1.0" encoding="utf-8"?>
-<ds:datastoreItem xmlns:ds="http://schemas.openxmlformats.org/officeDocument/2006/customXml" ds:itemID="{0808D7F1-D883-434A-B9E1-FC979AE274A2}">
+<ds:datastoreItem xmlns:ds="http://schemas.openxmlformats.org/officeDocument/2006/customXml" ds:itemID="{D4B67A25-25AF-4F32-942D-B9CF1AF9781D}">
   <ds:schemaRefs>
     <ds:schemaRef ds:uri="http://schemas.openxmlformats.org/officeDocument/2006/bibliography"/>
   </ds:schemaRefs>

</xml_diff>